<commit_message>
first commit for meeting reunion
</commit_message>
<xml_diff>
--- a/documents/GDD/GDD Marvin-Benoit.docx
+++ b/documents/GDD/GDD Marvin-Benoit.docx
@@ -7,14 +7,12 @@
         <w:rPr>
           <w:b/>
           <w:u w:val="single"/>
-          <w:lang w:val="en-US"/>
         </w:rPr>
       </w:pPr>
       <w:r>
         <w:rPr>
           <w:b/>
           <w:u w:val="single"/>
-          <w:lang w:val="en-US"/>
         </w:rPr>
         <w:t>I/ Histoire</w:t>
       </w:r>
@@ -23,20 +21,17 @@
       <w:pPr>
         <w:rPr>
           <w:u w:val="single"/>
-          <w:lang w:val="en-US"/>
         </w:rPr>
       </w:pPr>
       <w:r>
         <w:rPr>
           <w:b/>
-          <w:lang w:val="en-US"/>
         </w:rPr>
         <w:tab/>
       </w:r>
       <w:r>
         <w:rPr>
           <w:u w:val="single"/>
-          <w:lang w:val="en-US"/>
         </w:rPr>
         <w:t>Introduction</w:t>
       </w:r>
@@ -48,6 +43,9 @@
       <w:r>
         <w:t>en lien avec son ADN. Notre Scientifique travail pour le gouvernement (l’armée).</w:t>
       </w:r>
+      <w:r>
+        <w:t xml:space="preserve"> Il travaille dans une base de haute sécurité.</w:t>
+      </w:r>
     </w:p>
     <w:p>
       <w:r>
@@ -57,26 +55,10 @@
         <w:t xml:space="preserve">Elément déclencheur : </w:t>
       </w:r>
       <w:r>
-        <w:t xml:space="preserve">Le héros est « menacé » d’avancer dans ses recherches, notamment de faire les premiers tests sur des sujets humains. En effet, il aurait mis au point un sérum capable d’altérer l’ADN, afin de mettre en évidence le lien entre psychologie et génétique. Cependant, sa formule est instable, et il refuse. Face à tant d’insistance, il se méfie. En faisant des recherches, sur les réseaux internes de l’armée, il découvre un projet, ayant pour but de créer une nouvelle forme de super soldat. Basé sur ses recherches, ces soldats modifiés pourraient obéir sans conditions, être insensible à la peur </w:t>
-      </w:r>
-      <w:proofErr w:type="spellStart"/>
-      <w:r>
-        <w:t>etc</w:t>
-      </w:r>
-      <w:proofErr w:type="spellEnd"/>
-      <w:r>
-        <w:t xml:space="preserve"> … Mais aussi, par modification ADN, ajouté une dimension physique, </w:t>
-      </w:r>
-      <w:r>
-        <w:t xml:space="preserve">c’est-à-dire une modification du corps en lui-même, pour le rendre plus résistants, endurants </w:t>
-      </w:r>
-      <w:proofErr w:type="spellStart"/>
-      <w:r>
-        <w:t>etc</w:t>
-      </w:r>
-      <w:proofErr w:type="spellEnd"/>
-      <w:r>
-        <w:t xml:space="preserve"> …</w:t>
+        <w:t xml:space="preserve">Le héros est « menacé » d’avancer dans ses recherches, notamment de faire les premiers tests sur des sujets humains. En effet, il aurait mis au point un sérum capable d’altérer l’ADN, afin de mettre en évidence le lien entre psychologie et génétique. Cependant, sa formule est instable, et il refuse. Face à tant d’insistance, il se méfie. En faisant des recherches, sur les réseaux internes de l’armée, il découvre un projet, ayant pour but de créer une nouvelle forme de super soldat. Basé sur ses recherches, ces soldats modifiés pourraient obéir sans conditions, être insensible à la peur etc … Mais aussi, par modification ADN, ajouté une dimension physique, </w:t>
+      </w:r>
+      <w:r>
+        <w:t>c’est-à-dire une modification du corps en lui-même, pour le rendre plus résistants, endurants etc …</w:t>
       </w:r>
     </w:p>
     <w:p>
@@ -139,28 +121,7 @@
     </w:p>
     <w:p>
       <w:r>
-        <w:t xml:space="preserve">Durant toute la première partie, le Scientifique va chercher à comprendre la nature de la chose qui était sorti. La première partie va donc être de la recherche d’informations. Pour cela, il va utiliser des contacts, essayer de retrouver des gens, des amis scientifique </w:t>
-      </w:r>
-      <w:proofErr w:type="spellStart"/>
-      <w:proofErr w:type="gramStart"/>
-      <w:r>
-        <w:t>etc</w:t>
-      </w:r>
-      <w:proofErr w:type="spellEnd"/>
-      <w:r>
-        <w:t xml:space="preserve"> ..</w:t>
-      </w:r>
-      <w:proofErr w:type="gramEnd"/>
-      <w:r>
-        <w:t xml:space="preserve"> </w:t>
-      </w:r>
-      <w:proofErr w:type="gramStart"/>
-      <w:r>
-        <w:t>il</w:t>
-      </w:r>
-      <w:proofErr w:type="gramEnd"/>
-      <w:r>
-        <w:t xml:space="preserve"> va également faire des recherches sur l’organisation secrète caché derrière les recherches qu’il faisait. </w:t>
+        <w:t xml:space="preserve">Durant toute la première partie, le Scientifique va chercher à comprendre la nature de la chose qui était sorti. La première partie va donc être de la recherche d’informations. Pour cela, il va utiliser des contacts, essayer de retrouver des gens, des amis scientifique etc .. il va également faire des recherches sur l’organisation secrète caché derrière les recherches qu’il faisait. </w:t>
       </w:r>
     </w:p>
     <w:p>
@@ -168,15 +129,7 @@
         <w:t xml:space="preserve">Au niveau de sa </w:t>
       </w:r>
       <w:r>
-        <w:t xml:space="preserve">perception de ce qu’il est. Il apprend notamment que sa transformation est contrôlé par son psychisme, notamment ses émotions. La peur fait partie des éléments déclencheurs. Il apprends aussi que sa transformation est un peu similaire </w:t>
-      </w:r>
-      <w:proofErr w:type="gramStart"/>
-      <w:r>
-        <w:t>a</w:t>
-      </w:r>
-      <w:proofErr w:type="gramEnd"/>
-      <w:r>
-        <w:t xml:space="preserve"> un homme primaire. La bête répond à des instincts primaires, l’instinct de survie notamment. Elle est violente mais ne cherche pas forcément à tuer. Elle est aussi privée de conscience, et fait difficilement la différence entre amis et ennemis. Le scientifique ne se souvient jamais bien de ses actes lors de ces phases de transformation. Elle lui revienne parfois sous forme de flash. (Dans ses rêves notamment). Une des quêtes du personnage va donc être de chercher un moyen pour contrôler, ou supprimer sa transformation. Cependant, dans la</w:t>
+        <w:t>perception de ce qu’il est. Il apprend notamment que sa transformation est contrôlé par son psychisme, notamment ses émotions. La peur fait partie des éléments déclencheurs. Il apprends aussi que sa transformation est un peu similaire a un homme primaire. La bête répond à des instincts primaires, l’instinct de survie notamment. Elle est violente mais ne cherche pas forcément à tuer. Elle est aussi privée de conscience, et fait difficilement la différence entre amis et ennemis. Le scientifique ne se souvient jamais bien de ses actes lors de ces phases de transformation. Elle lui revienne parfois sous forme de flash. (Dans ses rêves notamment). Une des quêtes du personnage va donc être de chercher un moyen pour contrôler, ou supprimer sa transformation. Cependant, dans la</w:t>
       </w:r>
       <w:r>
         <w:t xml:space="preserve"> nouvelle</w:t>
@@ -397,73 +350,17 @@
           <w:u w:val="single"/>
         </w:rPr>
       </w:pPr>
-      <w:proofErr w:type="gramStart"/>
-      <w:r>
-        <w:rPr>
-          <w:u w:val="single"/>
-        </w:rPr>
-        <w:t>La dualités</w:t>
-      </w:r>
-      <w:proofErr w:type="gramEnd"/>
-      <w:r>
-        <w:rPr>
-          <w:u w:val="single"/>
-        </w:rPr>
-        <w:t xml:space="preserve"> des </w:t>
-      </w:r>
-      <w:proofErr w:type="spellStart"/>
-      <w:r>
-        <w:rPr>
-          <w:u w:val="single"/>
-        </w:rPr>
-        <w:t>GamePLay</w:t>
-      </w:r>
-      <w:proofErr w:type="spellEnd"/>
-      <w:r>
-        <w:t xml:space="preserve"> : C’est-à-dire la nouvelle façon d’aménager le </w:t>
-      </w:r>
-      <w:proofErr w:type="spellStart"/>
-      <w:r>
-        <w:t>game</w:t>
-      </w:r>
-      <w:proofErr w:type="spellEnd"/>
-      <w:r>
-        <w:t xml:space="preserve"> </w:t>
-      </w:r>
-      <w:proofErr w:type="spellStart"/>
-      <w:r>
-        <w:t>play</w:t>
-      </w:r>
-      <w:proofErr w:type="spellEnd"/>
-      <w:r>
-        <w:t>, en imbriquant de façon nouvelle</w:t>
-      </w:r>
-      <w:r>
-        <w:t xml:space="preserve"> le type infiltration/réflexion et le type </w:t>
-      </w:r>
-      <w:proofErr w:type="spellStart"/>
-      <w:r>
-        <w:t>beat’em</w:t>
-      </w:r>
-      <w:proofErr w:type="spellEnd"/>
-      <w:r>
-        <w:t xml:space="preserve"> all/plateforme. En effet le personnage du scientifique aura un </w:t>
-      </w:r>
-      <w:proofErr w:type="spellStart"/>
-      <w:r>
-        <w:t>gamePlay</w:t>
-      </w:r>
-      <w:proofErr w:type="spellEnd"/>
-      <w:r>
-        <w:t xml:space="preserve"> spécifique, basé sur de l’infiltration, et également de la réflexion, résolution de puzzle </w:t>
-      </w:r>
-      <w:proofErr w:type="spellStart"/>
-      <w:r>
-        <w:t>etc</w:t>
-      </w:r>
-      <w:proofErr w:type="spellEnd"/>
-      <w:r>
-        <w:t xml:space="preserve"> … A contrario, le monstre lui disposera d’un système de combat, et ses mouvements seront adaptés à un jeu de type agilité/plateforme.</w:t>
+      <w:r>
+        <w:rPr>
+          <w:u w:val="single"/>
+        </w:rPr>
+        <w:t>La dualités des GamePLay</w:t>
+      </w:r>
+      <w:r>
+        <w:t> : C’est-à-dire la nouvelle façon d’aménager le game play, en imbriquant de façon nouvelle</w:t>
+      </w:r>
+      <w:r>
+        <w:t xml:space="preserve"> le type infiltration/réflexion et le type beat’em all/plateforme. En effet le personnage du scientifique aura un gamePlay spécifique, basé sur de l’infiltration, et également de la réflexion, résolution de puzzle etc … A contrario, le monstre lui disposera d’un système de combat, et ses mouvements seront adaptés à un jeu de type agilité/plateforme.</w:t>
       </w:r>
       <w:r>
         <w:br/>
@@ -526,15 +423,7 @@
         </w:rPr>
       </w:pPr>
       <w:r>
-        <w:t xml:space="preserve">D’Impacter le </w:t>
-      </w:r>
-      <w:proofErr w:type="spellStart"/>
-      <w:r>
-        <w:t>gamePlay</w:t>
-      </w:r>
-      <w:proofErr w:type="spellEnd"/>
-      <w:r>
-        <w:t>, les compétences accessibles par le joueur, et leurs évolutions seront directement en lien avec son alignement.</w:t>
+        <w:t>D’Impacter le gamePlay, les compétences accessibles par le joueur, et leurs évolutions seront directement en lien avec son alignement.</w:t>
       </w:r>
     </w:p>
     <w:p>
@@ -615,15 +504,7 @@
         <w:t>oriel :</w:t>
       </w:r>
       <w:r>
-        <w:t xml:space="preserve"> La phase de tutoriel, est la phase la plus courte du Jeu. Elle n’est constituée que d’un seul niveau, qui permet de mettre le joueur en phase de ses différentes possibilités. La particularité de ce niveau et de découper très nettement la partie scientifique de la partie monstre. En effet, toute la première partie se fera en scientifique, avec des passages adaptés aux particularités </w:t>
-      </w:r>
-      <w:proofErr w:type="spellStart"/>
-      <w:r>
-        <w:t>gameplay</w:t>
-      </w:r>
-      <w:proofErr w:type="spellEnd"/>
-      <w:r>
-        <w:t xml:space="preserve"> spécifique du scientifique. De même pour la seconde partie, mais pour le monstre. </w:t>
+        <w:t xml:space="preserve"> La phase de tutoriel, est la phase la plus courte du Jeu. Elle n’est constituée que d’un seul niveau, qui permet de mettre le joueur en phase de ses différentes possibilités. La particularité de ce niveau et de découper très nettement la partie scientifique de la partie monstre. En effet, toute la première partie se fera en scientifique, avec des passages adaptés aux particularités gameplay spécifique du scientifique. De même pour la seconde partie, mais pour le monstre. </w:t>
       </w:r>
       <w:r>
         <w:br/>
@@ -835,11 +716,9 @@
       <w:r>
         <w:t xml:space="preserve">Durant chaque niveau, une barre d’alignement sera </w:t>
       </w:r>
-      <w:proofErr w:type="gramStart"/>
-      <w:r>
-        <w:t>affiché</w:t>
-      </w:r>
-      <w:proofErr w:type="gramEnd"/>
+      <w:r>
+        <w:t>affichée</w:t>
+      </w:r>
       <w:r>
         <w:t>. Cette barre va évoluer durant le niveau en fonction des critères suivants :</w:t>
       </w:r>
@@ -1204,16 +1083,26 @@
         <w:ind w:left="708"/>
       </w:pPr>
       <w:r>
-        <w:t>L’apport principal reste la finition d’un niveau. Mais il faut bien équilibrer la chose</w:t>
-      </w:r>
-      <w:r>
-        <w:t xml:space="preserve">. Cela implique donc que le joueur va évoluer en fonction de ses choix uniquement, par un système dérivé. </w:t>
-      </w:r>
-    </w:p>
-    <w:p>
-      <w:pPr>
-        <w:ind w:left="708"/>
-      </w:pPr>
+        <w:t>L’apport principal reste la finition d’un niveau.</w:t>
+      </w:r>
+      <w:r>
+        <w:t xml:space="preserve"> Il y aura donc un fort travail d’équilibrage à faire</w:t>
+      </w:r>
+      <w:r>
+        <w:t xml:space="preserve">. </w:t>
+      </w:r>
+      <w:r>
+        <w:t>Mais c’est intéressant car c</w:t>
+      </w:r>
+      <w:r>
+        <w:t>ela implique donc que le joueur va évoluer en fonction de ses choix uniquement</w:t>
+      </w:r>
+      <w:r>
+        <w:t>.</w:t>
+      </w:r>
+      <w:r>
+        <w:br/>
+      </w:r>
     </w:p>
     <w:p>
       <w:pPr>
@@ -1243,13 +1132,14 @@
         <w:pStyle w:val="Paragraphedeliste"/>
       </w:pPr>
       <w:r>
-        <w:t xml:space="preserve">Les compétences seront l’atout principal, qui différenciera de manière concrète </w:t>
-      </w:r>
-      <w:proofErr w:type="gramStart"/>
-      <w:r>
-        <w:t>le</w:t>
-      </w:r>
-      <w:proofErr w:type="gramEnd"/>
+        <w:t>Les compétences seront l’atout principal, qui différenciera de manière concrète le</w:t>
+      </w:r>
+      <w:r>
+        <w:t>s</w:t>
+      </w:r>
+      <w:r>
+        <w:t xml:space="preserve"> </w:t>
+      </w:r>
       <w:r>
         <w:t xml:space="preserve"> deux personnages, et mettra en application les choix du joueur.</w:t>
       </w:r>
@@ -1267,24 +1157,17 @@
         <w:pStyle w:val="Paragraphedeliste"/>
       </w:pPr>
       <w:r>
+        <w:t>Elles sont surtout passives, et sont uniquement activables. Ce sont, pour la plupart, des améliorations, comme la puissance, la vitesse, la hauteur</w:t>
+      </w:r>
+      <w:r>
+        <w:t xml:space="preserve"> du saut, la résistance etc... p</w:t>
+      </w:r>
+      <w:r>
+        <w:t xml:space="preserve">our le </w:t>
+      </w:r>
+      <w:r>
         <w:lastRenderedPageBreak/>
-        <w:t xml:space="preserve">Elles sont surtout passives, et sont uniquement activables. Ce sont, pour la plupart, des améliorations, comme la puissance, la vitesse, la hauteur du saut, la résistance etc... Pour le monstre, et pour le scientifique, un ensemble de gadget pour le scientifique, ou bien des capacités (crochetage, piratage </w:t>
-      </w:r>
-      <w:proofErr w:type="spellStart"/>
-      <w:r>
-        <w:t>etc</w:t>
-      </w:r>
-      <w:proofErr w:type="spellEnd"/>
-      <w:r>
-        <w:t xml:space="preserve"> </w:t>
-      </w:r>
-      <w:proofErr w:type="gramStart"/>
-      <w:r>
-        <w:t>… )</w:t>
-      </w:r>
-      <w:proofErr w:type="gramEnd"/>
-      <w:r>
-        <w:t xml:space="preserve">. </w:t>
+        <w:t xml:space="preserve">monstre, et pour le scientifique, un ensemble de gadget, ou bien des capacités (crochetage, piratage etc … ). </w:t>
       </w:r>
     </w:p>
     <w:p>
@@ -1321,15 +1204,7 @@
       </w:pPr>
       <w:r>
         <w:br/>
-        <w:t xml:space="preserve">Ces compétences ont pour but de simplifier la vie du Joueur, de lui offrir de nouvelle possibilité également. Elle s’upgrade, avec un système de niveaux a la Final </w:t>
-      </w:r>
-      <w:proofErr w:type="spellStart"/>
-      <w:r>
-        <w:t>Fantasy</w:t>
-      </w:r>
-      <w:proofErr w:type="spellEnd"/>
-      <w:r>
-        <w:t xml:space="preserve"> (I, II</w:t>
+        <w:t>Ces compétences ont pour but de simplifier la vie du Joueur, de lui offrir de nouvelle possibilité également. Elle s’upgrade, avec un système de niveaux a la Final Fantasy (I, II</w:t>
       </w:r>
       <w:r>
         <w:t>, III, IV etc…)</w:t>
@@ -1434,15 +1309,7 @@
         <w:ind w:left="708"/>
       </w:pPr>
       <w:r>
-        <w:t xml:space="preserve">Ce sont des compétences particulières qui seront donnée au joueur à un certains moments du jeu. Elles ajoutent un aspect très intéressant au </w:t>
-      </w:r>
-      <w:proofErr w:type="spellStart"/>
-      <w:r>
-        <w:t>Gameplay</w:t>
-      </w:r>
-      <w:proofErr w:type="spellEnd"/>
-      <w:r>
-        <w:t>.</w:t>
+        <w:t>Ce sont des compétences particulières qui seront donnée au joueur à un certains moments du jeu. Elles ajoutent un aspect très intéressant au Gameplay.</w:t>
       </w:r>
     </w:p>
     <w:p>
@@ -1464,16 +1331,15 @@
         <w:ind w:left="708"/>
       </w:pPr>
       <w:r>
-        <w:t xml:space="preserve">Il est virtuellement impossible d’acheter toutes les compétences, de l’un comme de l’autre, le joueur devra adapter ses compétences avec ses choix de </w:t>
-      </w:r>
-      <w:proofErr w:type="spellStart"/>
-      <w:r>
-        <w:t>gameplay</w:t>
-      </w:r>
-      <w:proofErr w:type="spellEnd"/>
-      <w:r>
-        <w:t xml:space="preserve">. </w:t>
-      </w:r>
+        <w:t xml:space="preserve">Il est virtuellement impossible d’acheter toutes les compétences, de l’un comme de l’autre, le joueur devra adapter ses compétences avec ses choix de gameplay. </w:t>
+      </w:r>
+    </w:p>
+    <w:p>
+      <w:pPr>
+        <w:rPr>
+          <w:color w:val="FF0000"/>
+        </w:rPr>
+      </w:pPr>
     </w:p>
     <w:p>
       <w:pPr>
@@ -1615,31 +1481,13 @@
         <w:t>Choix moraux</w:t>
       </w:r>
       <w:r>
-        <w:t xml:space="preserve"> : A certains moments, le joueur aura un choix à faire sur telle ou tel personne. Après que le </w:t>
-      </w:r>
-      <w:proofErr w:type="spellStart"/>
-      <w:r>
-        <w:t>pnj</w:t>
-      </w:r>
-      <w:proofErr w:type="spellEnd"/>
-      <w:r>
-        <w:t xml:space="preserve"> lui ais donnée toutes les informations  qu’il voulait, ou bien simplement quelque chose d’utile, viendra le moment où il pourra choisir d’agir en tant que bête, ou bien d’agir en tant que monstre, sur le </w:t>
-      </w:r>
-      <w:proofErr w:type="spellStart"/>
-      <w:r>
-        <w:t>pnj</w:t>
-      </w:r>
-      <w:proofErr w:type="spellEnd"/>
-      <w:r>
-        <w:t xml:space="preserve"> (pour le délivrer, le tuer </w:t>
-      </w:r>
-      <w:proofErr w:type="spellStart"/>
-      <w:r>
-        <w:t>etc</w:t>
-      </w:r>
-      <w:proofErr w:type="spellEnd"/>
-      <w:r>
-        <w:t xml:space="preserve"> ….) Il y aura toujours deux aspects que le joueur devra étudier pour comprendre son choix, et ses conséquences. Exemple :</w:t>
+        <w:t> : A certains moments, le joueur</w:t>
+      </w:r>
+      <w:r>
+        <w:t xml:space="preserve"> aura un choix à faire sur tel</w:t>
+      </w:r>
+      <w:r>
+        <w:t xml:space="preserve"> ou tel personne. Après que le pnj lui ais donnée toutes les informations  qu’il voulait, ou bien simplement quelque chose d’utile, viendra le moment où il pourra choisir d’agir en tant que bête, ou bien d’agir en tant que monstre, sur le pnj (pour le délivrer, le tuer etc ….) Il y aura toujours deux aspects que le joueur devra étudier pour comprendre son choix, et ses conséquences. Exemple :</w:t>
       </w:r>
       <w:r>
         <w:br/>
@@ -1713,6 +1561,15 @@
         <w:ind w:left="1416"/>
       </w:pPr>
       <w:r>
+        <w:t xml:space="preserve">Ces exemples ne sont pas représentatifs de ce qui va être fait, mais expose </w:t>
+      </w:r>
+      <w:r>
+        <w:t>le type de choix que devra faire le joueur.</w:t>
+      </w:r>
+      <w:r>
+        <w:t xml:space="preserve"> </w:t>
+      </w:r>
+      <w:r>
         <w:t>Chaque choix disposera toujours de conditions ou le joueur devra peser le pour et le contre. Mais il est important de préciser que la bête n’est pas le choix du mal, ni du bien et inversement pour le scientifique. Chaque choix est différent.</w:t>
       </w:r>
       <w:r>
@@ -1722,71 +1579,72 @@
         <w:rPr>
           <w:color w:val="FF0000"/>
         </w:rPr>
-        <w:t xml:space="preserve">TODO : prévoir des choix ou le joueur ne tire pas de sentiment de puissance, ni un sentiment de pouvoir sur la vie est la mort d’un </w:t>
-      </w:r>
-      <w:proofErr w:type="spellStart"/>
-      <w:r>
-        <w:rPr>
-          <w:color w:val="FF0000"/>
-        </w:rPr>
-        <w:t>pnj</w:t>
-      </w:r>
-      <w:proofErr w:type="spellEnd"/>
-      <w:r>
-        <w:rPr>
-          <w:color w:val="FF0000"/>
+        <w:t xml:space="preserve">TODO : prévoir des choix ou le joueur ne tire pas de sentiment de puissance, ni un sentiment de pouvoir sur la vie est la mort d’un pnj. </w:t>
+      </w:r>
+      <w:r>
+        <w:rPr>
+          <w:color w:val="FF0000"/>
+        </w:rPr>
+        <w:t>Ce ne serait pas adapté aux « tous publics »,  et serait un terrain glissant lors de l’oral.</w:t>
+      </w:r>
+      <w:r>
+        <w:rPr>
+          <w:color w:val="FF0000"/>
+        </w:rPr>
+        <w:br/>
+      </w:r>
+      <w:r>
+        <w:rPr>
+          <w:color w:val="FF0000"/>
+        </w:rPr>
+        <w:br/>
+      </w:r>
+      <w:r>
+        <w:t>Ils influencent la barre d’alignement, mais aussi attribue un bonus de points de compétences en fonction des choix</w:t>
+      </w:r>
+      <w:r>
+        <w:t>.</w:t>
+      </w:r>
+    </w:p>
+    <w:p>
+      <w:pPr>
+        <w:pStyle w:val="Paragraphedeliste"/>
+        <w:numPr>
+          <w:ilvl w:val="1"/>
+          <w:numId w:val="3"/>
+        </w:numPr>
+        <w:rPr>
+          <w:color w:val="7030A0"/>
+        </w:rPr>
+      </w:pPr>
+      <w:r>
+        <w:t>Les objectifs secondaires. Dans certains nive</w:t>
+      </w:r>
+      <w:r>
+        <w:t>aux, il sera possible d’avoir des</w:t>
+      </w:r>
+      <w:r>
+        <w:t xml:space="preserve"> objectifs secondaires. Il est possible que certains objectifs soi</w:t>
+      </w:r>
+      <w:r>
+        <w:t>en</w:t>
+      </w:r>
+      <w:r>
+        <w:t xml:space="preserve">t indépendants, et que le joueur est juste à choisir si il veut le faire ou pas, </w:t>
+      </w:r>
+      <w:r>
+        <w:rPr>
+          <w:color w:val="7030A0"/>
+        </w:rPr>
+        <w:t>mais sinon, dans la plupart des cas, il y aurait deux objectifs secondaires proposés, et seulement un seul réalisable par le joueur</w:t>
+      </w:r>
+      <w:r>
+        <w:rPr>
+          <w:color w:val="7030A0"/>
         </w:rPr>
         <w:t xml:space="preserve">. </w:t>
       </w:r>
       <w:r>
-        <w:rPr>
-          <w:color w:val="FF0000"/>
-        </w:rPr>
-        <w:t>Ce ne serait pas adapté aux « tous publics »,  et serait un terrain glissant lors de l’oral.</w:t>
-      </w:r>
-      <w:r>
-        <w:rPr>
-          <w:color w:val="FF0000"/>
-        </w:rPr>
-        <w:br/>
-      </w:r>
-      <w:r>
-        <w:rPr>
-          <w:color w:val="FF0000"/>
-        </w:rPr>
-        <w:br/>
-      </w:r>
-      <w:r>
-        <w:t>Ils influencent la barre d’alignement, mais aussi attribue un bonus de points de compétences en fonction des choix</w:t>
-      </w:r>
-    </w:p>
-    <w:p>
-      <w:pPr>
-        <w:pStyle w:val="Paragraphedeliste"/>
-        <w:numPr>
-          <w:ilvl w:val="1"/>
-          <w:numId w:val="3"/>
-        </w:numPr>
-        <w:rPr>
-          <w:color w:val="7030A0"/>
-        </w:rPr>
-      </w:pPr>
-      <w:r>
-        <w:t xml:space="preserve">Les objectifs secondaires. Dans certains niveaux, il sera possible de faire certains objectifs secondaires. Il est possible que certains objectifs soit indépendants, et que le joueur est juste à choisir si il veut le faire ou pas, </w:t>
-      </w:r>
-      <w:r>
-        <w:rPr>
-          <w:color w:val="7030A0"/>
-        </w:rPr>
-        <w:t>mais sinon, dans la plupart des cas, il y aurait deux objectifs secondaires proposés, et seulement un seul réalisable par le joueur</w:t>
-      </w:r>
-      <w:r>
-        <w:rPr>
-          <w:color w:val="7030A0"/>
-        </w:rPr>
-        <w:t xml:space="preserve">. </w:t>
-      </w:r>
-      <w:r>
         <w:t xml:space="preserve">Un pool de points de compétences </w:t>
       </w:r>
       <w:r>
@@ -1801,18 +1659,6 @@
       <w:r>
         <w:t>, en fonction de la difficulté de réalisation de l’objectif.</w:t>
       </w:r>
-      <w:r>
-        <w:br/>
-      </w:r>
-    </w:p>
-    <w:p>
-      <w:pPr>
-        <w:pStyle w:val="Paragraphedeliste"/>
-        <w:ind w:left="1440"/>
-        <w:rPr>
-          <w:color w:val="7030A0"/>
-        </w:rPr>
-      </w:pPr>
       <w:r>
         <w:rPr>
           <w:color w:val="7030A0"/>
@@ -1871,14 +1717,12 @@
         </w:rPr>
         <w:t xml:space="preserve">Plusieurs </w:t>
       </w:r>
-      <w:proofErr w:type="gramStart"/>
-      <w:r>
-        <w:rPr>
-          <w:u w:val="single"/>
-        </w:rPr>
-        <w:t>fin</w:t>
-      </w:r>
-      <w:proofErr w:type="gramEnd"/>
+      <w:r>
+        <w:rPr>
+          <w:u w:val="single"/>
+        </w:rPr>
+        <w:t>fins</w:t>
+      </w:r>
       <w:r>
         <w:rPr>
           <w:u w:val="single"/>
@@ -1962,21 +1806,11 @@
         <w:t xml:space="preserve">Les objectifs secondaires de tel ou tel personnages sont directement en rapport avec les fins qui leurs sont respectives. </w:t>
       </w:r>
       <w:r>
-        <w:t xml:space="preserve">Les choix du joueur auront aussi un impact sur l’évolution de la personnalité du héros. Le joueur le verra tendre vers une personnalité qui sera lié aux choix que lui-même aura </w:t>
-      </w:r>
-      <w:proofErr w:type="gramStart"/>
-      <w:r>
-        <w:t>fait</w:t>
-      </w:r>
-      <w:proofErr w:type="gramEnd"/>
-      <w:r>
-        <w:t>.</w:t>
-      </w:r>
-    </w:p>
-    <w:p>
-      <w:pPr>
-        <w:pStyle w:val="Paragraphedeliste"/>
-      </w:pPr>
+        <w:t>Les choix du joueur auront aussi un impact sur l’évolution de la personnalité du héros. Le joueur le verra tendre vers une personnalité qui sera lié aux choix que lui-même aura fait.</w:t>
+      </w:r>
+      <w:r>
+        <w:br/>
+      </w:r>
     </w:p>
     <w:p>
       <w:pPr>
@@ -1985,47 +1819,51 @@
           <w:ilvl w:val="0"/>
           <w:numId w:val="4"/>
         </w:numPr>
-        <w:rPr>
-          <w:u w:val="single"/>
-        </w:rPr>
-      </w:pPr>
-      <w:proofErr w:type="spellStart"/>
-      <w:r>
-        <w:rPr>
-          <w:u w:val="single"/>
-        </w:rPr>
-        <w:t>Easter</w:t>
-      </w:r>
-      <w:proofErr w:type="spellEnd"/>
-      <w:r>
-        <w:rPr>
-          <w:u w:val="single"/>
-        </w:rPr>
-        <w:t xml:space="preserve"> </w:t>
-      </w:r>
-      <w:proofErr w:type="spellStart"/>
-      <w:r>
-        <w:rPr>
-          <w:u w:val="single"/>
-        </w:rPr>
-        <w:t>Eggs</w:t>
-      </w:r>
-      <w:proofErr w:type="spellEnd"/>
+      </w:pPr>
+      <w:r>
+        <w:rPr>
+          <w:u w:val="single"/>
+        </w:rPr>
+        <w:t>Personnalité du Héros</w:t>
+      </w:r>
+    </w:p>
+    <w:p>
+      <w:pPr>
+        <w:pStyle w:val="Paragraphedeliste"/>
+      </w:pPr>
+      <w:r>
+        <w:t>Lors de cinématiques, ou de certains dialogue, la personnalité du joueur va montrer une évolution.</w:t>
+      </w:r>
+    </w:p>
+    <w:p>
+      <w:pPr>
+        <w:pStyle w:val="Paragraphedeliste"/>
+      </w:pPr>
+    </w:p>
+    <w:p>
+      <w:pPr>
+        <w:pStyle w:val="Paragraphedeliste"/>
+        <w:numPr>
+          <w:ilvl w:val="0"/>
+          <w:numId w:val="4"/>
+        </w:numPr>
+        <w:rPr>
+          <w:u w:val="single"/>
+        </w:rPr>
+      </w:pPr>
+      <w:r>
+        <w:rPr>
+          <w:u w:val="single"/>
+        </w:rPr>
+        <w:t>Easter Eggs</w:t>
+      </w:r>
     </w:p>
     <w:p>
       <w:pPr>
         <w:ind w:left="720"/>
       </w:pPr>
       <w:r>
-        <w:t xml:space="preserve">Plusieurs </w:t>
-      </w:r>
-      <w:proofErr w:type="gramStart"/>
-      <w:r>
-        <w:t>mode</w:t>
-      </w:r>
-      <w:proofErr w:type="gramEnd"/>
-      <w:r>
-        <w:t xml:space="preserve"> de jeux sont prévus :</w:t>
+        <w:t>Plusieurs mode de jeux sont prévus :</w:t>
       </w:r>
     </w:p>
     <w:p>
@@ -2049,6 +1887,7 @@
         </w:numPr>
       </w:pPr>
       <w:r>
+        <w:lastRenderedPageBreak/>
         <w:t>Une fois le mode histoire terminer, se débloque le mode Arcade. Il est possible de refaire les niveaux voulus, en réorganisant également les points de compétences comme on le souhaite. Pour cela, on importe la sauvegarde du joueur prise lors de la réalisation du dernier niveau.</w:t>
       </w:r>
     </w:p>
@@ -2078,105 +1917,7 @@
         <w:rPr>
           <w:color w:val="7030A0"/>
         </w:rPr>
-        <w:t>Niveaux Bonus : Certains niveaux Bonus qui ne seront accessibles que si le joueur dispose de certaines compétences, achetés au préalable. Ces niveaux seront des clins d’œil aux vieux jeux de plateforme, ou simplement en 2D, parmi les plus connus (</w:t>
-      </w:r>
-      <w:proofErr w:type="spellStart"/>
-      <w:r>
-        <w:rPr>
-          <w:color w:val="7030A0"/>
-        </w:rPr>
-        <w:t>tetris</w:t>
-      </w:r>
-      <w:proofErr w:type="spellEnd"/>
-      <w:r>
-        <w:rPr>
-          <w:color w:val="7030A0"/>
-        </w:rPr>
-        <w:t xml:space="preserve">, </w:t>
-      </w:r>
-      <w:proofErr w:type="spellStart"/>
-      <w:r>
-        <w:rPr>
-          <w:color w:val="7030A0"/>
-        </w:rPr>
-        <w:t>mario</w:t>
-      </w:r>
-      <w:proofErr w:type="spellEnd"/>
-      <w:r>
-        <w:rPr>
-          <w:color w:val="7030A0"/>
-        </w:rPr>
-        <w:t xml:space="preserve">, </w:t>
-      </w:r>
-      <w:proofErr w:type="spellStart"/>
-      <w:r>
-        <w:rPr>
-          <w:color w:val="7030A0"/>
-        </w:rPr>
-        <w:t>sonic</w:t>
-      </w:r>
-      <w:proofErr w:type="spellEnd"/>
-      <w:r>
-        <w:rPr>
-          <w:color w:val="7030A0"/>
-        </w:rPr>
-        <w:t xml:space="preserve"> </w:t>
-      </w:r>
-      <w:proofErr w:type="spellStart"/>
-      <w:r>
-        <w:rPr>
-          <w:color w:val="7030A0"/>
-        </w:rPr>
-        <w:t>etc</w:t>
-      </w:r>
-      <w:proofErr w:type="spellEnd"/>
-      <w:r>
-        <w:rPr>
-          <w:color w:val="7030A0"/>
-        </w:rPr>
-        <w:t xml:space="preserve"> …</w:t>
-      </w:r>
-      <w:proofErr w:type="gramStart"/>
-      <w:r>
-        <w:rPr>
-          <w:color w:val="7030A0"/>
-        </w:rPr>
-        <w:t>) .</w:t>
-      </w:r>
-      <w:proofErr w:type="gramEnd"/>
-      <w:r>
-        <w:rPr>
-          <w:color w:val="7030A0"/>
-        </w:rPr>
-        <w:t xml:space="preserve"> Ils permettront de débloquer des </w:t>
-      </w:r>
-      <w:proofErr w:type="spellStart"/>
-      <w:r>
-        <w:rPr>
-          <w:color w:val="7030A0"/>
-        </w:rPr>
-        <w:t>Artworks</w:t>
-      </w:r>
-      <w:proofErr w:type="spellEnd"/>
-      <w:r>
-        <w:rPr>
-          <w:color w:val="7030A0"/>
-        </w:rPr>
-        <w:t xml:space="preserve">, des musiques, </w:t>
-      </w:r>
-      <w:proofErr w:type="spellStart"/>
-      <w:r>
-        <w:rPr>
-          <w:color w:val="7030A0"/>
-        </w:rPr>
-        <w:t>etc</w:t>
-      </w:r>
-      <w:proofErr w:type="spellEnd"/>
-      <w:r>
-        <w:rPr>
-          <w:color w:val="7030A0"/>
-        </w:rPr>
-        <w:t xml:space="preserve"> … </w:t>
+        <w:t xml:space="preserve">Niveaux Bonus : Certains niveaux Bonus qui ne seront accessibles que si le joueur dispose de certaines compétences, achetés au préalable. Ces niveaux seront des clins d’œil aux vieux jeux de plateforme, ou simplement en 2D, parmi les plus connus (tetris, mario, sonic etc …) . Ils permettront de débloquer des Artworks, des musiques, etc … </w:t>
       </w:r>
       <w:r>
         <w:br/>
@@ -2215,15 +1956,7 @@
         </w:numPr>
       </w:pPr>
       <w:r>
-        <w:t xml:space="preserve">Faire toute la </w:t>
-      </w:r>
-      <w:proofErr w:type="spellStart"/>
-      <w:r>
-        <w:t>map</w:t>
-      </w:r>
-      <w:proofErr w:type="spellEnd"/>
-      <w:r>
-        <w:t xml:space="preserve"> en scientifique</w:t>
+        <w:t>Faire toute la map en scientifique</w:t>
       </w:r>
     </w:p>
     <w:p>
@@ -2237,11 +1970,9 @@
       <w:r>
         <w:t xml:space="preserve">Désactiver toutes les caméras de surveillance de </w:t>
       </w:r>
-      <w:proofErr w:type="gramStart"/>
-      <w:r>
-        <w:t>telle</w:t>
-      </w:r>
-      <w:proofErr w:type="gramEnd"/>
+      <w:r>
+        <w:t>tel</w:t>
+      </w:r>
       <w:r>
         <w:t xml:space="preserve"> niveau</w:t>
       </w:r>
@@ -2254,13 +1985,8 @@
           <w:numId w:val="3"/>
         </w:numPr>
       </w:pPr>
-      <w:proofErr w:type="spellStart"/>
-      <w:r>
-        <w:t>Etc</w:t>
-      </w:r>
-      <w:proofErr w:type="spellEnd"/>
-      <w:r>
-        <w:t xml:space="preserve"> …</w:t>
+      <w:r>
+        <w:t>Etc …</w:t>
       </w:r>
     </w:p>
     <w:p>
@@ -2272,39 +1998,13 @@
         <w:t>Ces défis permettront de débloquer des bonus amusant, le plus souvent visuel, comme par exemple de changer son apparence</w:t>
       </w:r>
       <w:r>
-        <w:t xml:space="preserve">, de transformer certains bruitages, d’inverser l’écran, d’y ajouter des filtres, d’augmenter la difficulté </w:t>
-      </w:r>
-      <w:proofErr w:type="spellStart"/>
-      <w:r>
-        <w:t>etc</w:t>
-      </w:r>
-      <w:proofErr w:type="spellEnd"/>
-      <w:r>
-        <w:t xml:space="preserve"> ... </w:t>
-      </w:r>
-      <w:proofErr w:type="gramStart"/>
-      <w:r>
-        <w:t>Le meilleur exemples</w:t>
-      </w:r>
-      <w:proofErr w:type="gramEnd"/>
-      <w:r>
-        <w:t xml:space="preserve"> sont les bonus présents dans </w:t>
-      </w:r>
-      <w:proofErr w:type="spellStart"/>
-      <w:r>
-        <w:t>Rachet</w:t>
-      </w:r>
-      <w:proofErr w:type="spellEnd"/>
-      <w:r>
-        <w:t xml:space="preserve"> &amp; </w:t>
-      </w:r>
-      <w:proofErr w:type="spellStart"/>
-      <w:r>
-        <w:t>Clank</w:t>
-      </w:r>
-      <w:proofErr w:type="spellEnd"/>
-      <w:r>
-        <w:t xml:space="preserve">, la taille ça compte. </w:t>
+        <w:t xml:space="preserve">, de transformer certains bruitages, d’inverser l’écran, d’y ajouter des filtres, d’augmenter la difficulté etc ... </w:t>
+      </w:r>
+      <w:r>
+        <w:t>Les meilleurs exemples</w:t>
+      </w:r>
+      <w:r>
+        <w:t xml:space="preserve"> sont les bonus présents dans Rachet &amp; Clank, la taille ça compte. </w:t>
       </w:r>
       <w:r>
         <w:sym w:font="Wingdings" w:char="F0E8"/>
@@ -2339,21 +2039,7 @@
         <w:rPr>
           <w:color w:val="FF0000"/>
         </w:rPr>
-        <w:t xml:space="preserve">TODO : égaliser le Mode </w:t>
-      </w:r>
-      <w:proofErr w:type="spellStart"/>
-      <w:r>
-        <w:rPr>
-          <w:color w:val="FF0000"/>
-        </w:rPr>
-        <w:t>Aracade</w:t>
-      </w:r>
-      <w:proofErr w:type="spellEnd"/>
-      <w:r>
-        <w:rPr>
-          <w:color w:val="FF0000"/>
-        </w:rPr>
-        <w:t xml:space="preserve"> pour qu’il soit bien régler, et jouable !</w:t>
+        <w:t>TODO : égaliser le Mode Aracade pour qu’il soit bien régler, et jouable !</w:t>
       </w:r>
     </w:p>
     <w:p>
@@ -2368,17 +2054,8 @@
           <w:b/>
           <w:u w:val="single"/>
         </w:rPr>
-        <w:t xml:space="preserve">III/ </w:t>
-      </w:r>
-      <w:proofErr w:type="spellStart"/>
-      <w:r>
-        <w:rPr>
-          <w:b/>
-          <w:u w:val="single"/>
-        </w:rPr>
-        <w:t>GamePlay</w:t>
-      </w:r>
-      <w:proofErr w:type="spellEnd"/>
+        <w:t>III/ GamePlay</w:t>
+      </w:r>
     </w:p>
     <w:p>
       <w:pPr>
@@ -2407,51 +2084,25 @@
       </w:r>
       <w:r>
         <w:br/>
-        <w:t>Pour le scientifique, nous avons un Game Play Actif basé sur l’infiltration et un Game Play Passif basé sur la réflexion, et la résolution de puzzle.</w:t>
+        <w:t>Pour le scienti</w:t>
+      </w:r>
+      <w:r>
+        <w:t>fique, nous avons un Game Play a</w:t>
+      </w:r>
+      <w:r>
+        <w:t>ctif basé sur l’infiltration et un Game Play Passif basé sur la réflexion, et la résolution de puzzle.</w:t>
       </w:r>
       <w:r>
         <w:br/>
-        <w:t xml:space="preserve"> Pour le monstre, nous avons un Game Play actif basé sur le combat, et un </w:t>
-      </w:r>
-      <w:proofErr w:type="spellStart"/>
-      <w:r>
-        <w:t>GamePlay</w:t>
-      </w:r>
-      <w:proofErr w:type="spellEnd"/>
-      <w:r>
-        <w:t xml:space="preserve"> passif basé sur la plateforme. </w:t>
-      </w:r>
-    </w:p>
-    <w:p>
-      <w:pPr>
-        <w:pStyle w:val="Paragraphedeliste"/>
-      </w:pPr>
-      <w:r>
-        <w:t xml:space="preserve">Il est effectivement intéressant de mixer ses différents </w:t>
-      </w:r>
-      <w:proofErr w:type="spellStart"/>
-      <w:r>
-        <w:t>GamePlay</w:t>
-      </w:r>
-      <w:proofErr w:type="spellEnd"/>
-      <w:r>
-        <w:t xml:space="preserve">, qui sont bien connus, en leur apportant une dimension de cohabitation, sous deux entités différentes, et donc deux façons de jouer. De plus, comme nous l’avons vu, les choix du joueur impact directement sur sa jouabilité, et donc sur le </w:t>
-      </w:r>
-      <w:proofErr w:type="spellStart"/>
-      <w:r>
-        <w:t>GamePlay</w:t>
-      </w:r>
-      <w:proofErr w:type="spellEnd"/>
-      <w:r>
-        <w:t xml:space="preserve">, sur le Background de l’histoire, </w:t>
-      </w:r>
-      <w:proofErr w:type="spellStart"/>
-      <w:r>
-        <w:t>etc</w:t>
-      </w:r>
-      <w:proofErr w:type="spellEnd"/>
-      <w:r>
-        <w:t xml:space="preserve"> … C’est une véritable réaction en chaîne. </w:t>
+        <w:t xml:space="preserve"> Pour le monstre, nous avons un Game Play actif basé sur le combat, et un GamePlay passif basé sur la plateforme. </w:t>
+      </w:r>
+    </w:p>
+    <w:p>
+      <w:pPr>
+        <w:pStyle w:val="Paragraphedeliste"/>
+      </w:pPr>
+      <w:r>
+        <w:t xml:space="preserve">Il est effectivement intéressant de mixer ses différents GamePlay, qui sont bien connus, en leur apportant une dimension de cohabitation, sous deux entités différentes, et donc deux façons de jouer. De plus, comme nous l’avons vu, les choix du joueur impact directement sur sa jouabilité, et donc sur le GamePlay, sur le Background de l’histoire, etc … C’est une véritable réaction en chaîne. </w:t>
       </w:r>
     </w:p>
     <w:p>
@@ -2474,819 +2125,195 @@
     <w:p>
       <w:pPr>
         <w:pStyle w:val="Paragraphedeliste"/>
-        <w:rPr>
-          <w:u w:val="single"/>
-        </w:rPr>
-      </w:pPr>
-    </w:p>
-    <w:p>
-      <w:pPr>
-        <w:pStyle w:val="Paragraphedeliste"/>
-      </w:pPr>
-      <w:r>
-        <w:t>Le bouton START ouvre le menu du jeu, le bouton SELECT permet de changer de personnage.</w:t>
-      </w:r>
-    </w:p>
-    <w:p>
-      <w:pPr>
-        <w:rPr>
-          <w:u w:val="single"/>
-        </w:rPr>
-      </w:pPr>
-    </w:p>
-    <w:p>
-      <w:pPr>
-        <w:rPr>
-          <w:u w:val="single"/>
-        </w:rPr>
-      </w:pPr>
+      </w:pPr>
+      <w:r>
+        <w:rPr>
+          <w:u w:val="single"/>
+        </w:rPr>
+        <w:br/>
+      </w:r>
+    </w:p>
+    <w:p>
+      <w:pPr>
+        <w:pStyle w:val="Paragraphedeliste"/>
+        <w:numPr>
+          <w:ilvl w:val="0"/>
+          <w:numId w:val="5"/>
+        </w:numPr>
+        <w:rPr>
+          <w:u w:val="single"/>
+        </w:rPr>
+      </w:pPr>
+      <w:r>
+        <w:rPr>
+          <w:u w:val="single"/>
+        </w:rPr>
+        <w:lastRenderedPageBreak/>
+        <w:t>Le scientifique</w:t>
+      </w:r>
+    </w:p>
+    <w:p>
+      <w:pPr>
+        <w:ind w:left="708"/>
+      </w:pPr>
+      <w:r>
+        <w:t xml:space="preserve">Le scientifique ne peut pas sauter. Seulement se déplacer, se baisser, grimper (échelles, objets suffisamment petit). Il peut interagir avec certains systèmes, comme les consoles, les ordinateurs, les </w:t>
+      </w:r>
+      <w:r>
+        <w:t>interrupteurs</w:t>
+      </w:r>
+      <w:r>
+        <w:t xml:space="preserve"> etc … Il peut envoyer certains objets pour distraire un garde, et détourner son attention. De par ses compétences, il obtiendra des gadgets qu’il pourra utiliser par la suite. Ses objets seront disponibles en inventaire. Il a une vitesse lente, et sa vitesse de course est assez basse. </w:t>
+      </w:r>
+      <w:r>
+        <w:t>Il n’a pas de résistance.</w:t>
+      </w:r>
+    </w:p>
+    <w:p>
+      <w:pPr>
+        <w:pStyle w:val="Paragraphedeliste"/>
+        <w:numPr>
+          <w:ilvl w:val="0"/>
+          <w:numId w:val="5"/>
+        </w:numPr>
+        <w:rPr>
+          <w:u w:val="single"/>
+        </w:rPr>
+      </w:pPr>
+      <w:r>
+        <w:rPr>
+          <w:u w:val="single"/>
+        </w:rPr>
+        <w:t>Le monstre</w:t>
+      </w:r>
+    </w:p>
+    <w:p>
+      <w:pPr>
+        <w:pStyle w:val="Paragraphedeliste"/>
+      </w:pPr>
+      <w:r>
+        <w:t xml:space="preserve">Le monstre dispose de mouvements propres. </w:t>
+      </w:r>
+    </w:p>
+    <w:p>
+      <w:pPr>
+        <w:ind w:left="708"/>
+      </w:pPr>
+      <w:r>
+        <w:t>Le monstre ne peut pas se baisser. Mais il lui est possible de sauter, et même d’effectuer des sauts muraux. Le Monstre a une barre de vie qui représente sa résistance. Il peut aussi combattre.</w:t>
+      </w:r>
+    </w:p>
+    <w:p>
+      <w:r>
+        <w:rPr>
+          <w:noProof/>
+          <w:lang w:eastAsia="fr-FR"/>
+        </w:rPr>
+        <w:drawing>
+          <wp:anchor distT="0" distB="0" distL="114300" distR="114300" simplePos="0" relativeHeight="251658240" behindDoc="1" locked="0" layoutInCell="1" allowOverlap="1" wp14:anchorId="3450F850" wp14:editId="2152E28A">
+            <wp:simplePos x="0" y="0"/>
+            <wp:positionH relativeFrom="column">
+              <wp:posOffset>-782837</wp:posOffset>
+            </wp:positionH>
+            <wp:positionV relativeFrom="paragraph">
+              <wp:posOffset>165026</wp:posOffset>
+            </wp:positionV>
+            <wp:extent cx="7378995" cy="3886957"/>
+            <wp:effectExtent l="0" t="0" r="0" b="0"/>
+            <wp:wrapNone/>
+            <wp:docPr id="2" name="Image 2"/>
+            <wp:cNvGraphicFramePr>
+              <a:graphicFrameLocks xmlns:a="http://schemas.openxmlformats.org/drawingml/2006/main" noChangeAspect="1"/>
+            </wp:cNvGraphicFramePr>
+            <a:graphic xmlns:a="http://schemas.openxmlformats.org/drawingml/2006/main">
+              <a:graphicData uri="http://schemas.openxmlformats.org/drawingml/2006/picture">
+                <pic:pic xmlns:pic="http://schemas.openxmlformats.org/drawingml/2006/picture">
+                  <pic:nvPicPr>
+                    <pic:cNvPr id="0" name="Picture 2"/>
+                    <pic:cNvPicPr>
+                      <a:picLocks noChangeAspect="1" noChangeArrowheads="1"/>
+                    </pic:cNvPicPr>
+                  </pic:nvPicPr>
+                  <pic:blipFill>
+                    <a:blip r:embed="rId7" cstate="print">
+                      <a:extLst>
+                        <a:ext uri="{28A0092B-C50C-407E-A947-70E740481C1C}">
+                          <a14:useLocalDpi xmlns:a14="http://schemas.microsoft.com/office/drawing/2010/main" val="0"/>
+                        </a:ext>
+                      </a:extLst>
+                    </a:blip>
+                    <a:srcRect/>
+                    <a:stretch>
+                      <a:fillRect/>
+                    </a:stretch>
+                  </pic:blipFill>
+                  <pic:spPr bwMode="auto">
+                    <a:xfrm>
+                      <a:off x="0" y="0"/>
+                      <a:ext cx="7389718" cy="3892605"/>
+                    </a:xfrm>
+                    <a:prstGeom prst="rect">
+                      <a:avLst/>
+                    </a:prstGeom>
+                    <a:noFill/>
+                    <a:ln>
+                      <a:noFill/>
+                    </a:ln>
+                  </pic:spPr>
+                </pic:pic>
+              </a:graphicData>
+            </a:graphic>
+            <wp14:sizeRelH relativeFrom="page">
+              <wp14:pctWidth>0</wp14:pctWidth>
+            </wp14:sizeRelH>
+            <wp14:sizeRelV relativeFrom="page">
+              <wp14:pctHeight>0</wp14:pctHeight>
+            </wp14:sizeRelV>
+          </wp:anchor>
+        </w:drawing>
+      </w:r>
+    </w:p>
+    <w:p/>
+    <w:p/>
+    <w:p/>
+    <w:p/>
+    <w:p/>
+    <w:p/>
+    <w:p/>
+    <w:p/>
+    <w:p/>
+    <w:p/>
+    <w:p/>
+    <w:p/>
+    <w:p/>
+    <w:p>
+      <w:pPr>
+        <w:pStyle w:val="Paragraphedeliste"/>
+        <w:numPr>
+          <w:ilvl w:val="0"/>
+          <w:numId w:val="5"/>
+        </w:numPr>
+      </w:pPr>
+      <w:r>
+        <w:rPr>
+          <w:u w:val="single"/>
+        </w:rPr>
+        <w:t>L’infiltration, la dissimulation</w:t>
+      </w:r>
+      <w:r>
+        <w:rPr>
+          <w:u w:val="single"/>
+        </w:rPr>
+        <w:br/>
+      </w:r>
+      <w:r>
+        <w:t>Notre scientifique peut se dissimiler, en se plaçant derrière des éléments du décor, qui seront visiblement représentés. Chaque cachette dispose d’un coefficient d’efficacité fixe, sur lequel est calculé le pourcentage de chance de se faire repérer. Ce pourcentage va augmenter progressivement en fonction du temps, de manière plus conséquente si un ennemis susceptible de vous repérer se trouve proche. I</w:t>
+      </w:r>
+      <w:r>
+        <w:t>l y a différent chemin proposé.</w:t>
+      </w:r>
       <w:bookmarkStart w:id="0" w:name="_GoBack"/>
       <w:bookmarkEnd w:id="0"/>
-    </w:p>
-    <w:p>
-      <w:pPr>
-        <w:pStyle w:val="Paragraphedeliste"/>
-        <w:numPr>
-          <w:ilvl w:val="0"/>
-          <w:numId w:val="5"/>
-        </w:numPr>
-        <w:rPr>
-          <w:u w:val="single"/>
-        </w:rPr>
-      </w:pPr>
-      <w:r>
-        <w:rPr>
-          <w:u w:val="single"/>
-        </w:rPr>
-        <w:lastRenderedPageBreak/>
-        <w:t>Le scientifique</w:t>
-      </w:r>
-    </w:p>
-    <w:p>
-      <w:pPr>
-        <w:pStyle w:val="Paragraphedeliste"/>
-      </w:pPr>
-      <w:r>
-        <w:t xml:space="preserve">Le scientifique dispose de mouvements propres. </w:t>
-      </w:r>
-    </w:p>
-    <w:p>
-      <w:pPr>
-        <w:pStyle w:val="Paragraphedeliste"/>
-        <w:numPr>
-          <w:ilvl w:val="1"/>
-          <w:numId w:val="3"/>
-        </w:numPr>
-      </w:pPr>
-      <w:proofErr w:type="spellStart"/>
-      <w:r>
-        <w:t>Left</w:t>
-      </w:r>
-      <w:proofErr w:type="spellEnd"/>
-      <w:r>
-        <w:t xml:space="preserve"> stick</w:t>
-      </w:r>
-    </w:p>
-    <w:p>
-      <w:pPr>
-        <w:pStyle w:val="Paragraphedeliste"/>
-        <w:numPr>
-          <w:ilvl w:val="2"/>
-          <w:numId w:val="3"/>
-        </w:numPr>
-      </w:pPr>
-      <w:r>
-        <w:t>UP </w:t>
-      </w:r>
-      <w:r>
-        <w:tab/>
-      </w:r>
-      <w:r>
-        <w:tab/>
-        <w:t>-</w:t>
-      </w:r>
-      <w:r>
-        <w:tab/>
-        <w:t>regarde vers le haut</w:t>
-      </w:r>
-    </w:p>
-    <w:p>
-      <w:pPr>
-        <w:pStyle w:val="Paragraphedeliste"/>
-        <w:numPr>
-          <w:ilvl w:val="2"/>
-          <w:numId w:val="3"/>
-        </w:numPr>
-      </w:pPr>
-      <w:proofErr w:type="spellStart"/>
-      <w:r>
-        <w:t>Left</w:t>
-      </w:r>
-      <w:proofErr w:type="spellEnd"/>
-      <w:r>
-        <w:t>/Right</w:t>
-      </w:r>
-      <w:r>
-        <w:tab/>
-        <w:t>-</w:t>
-      </w:r>
-      <w:r>
-        <w:tab/>
-        <w:t>se déplace à gauche/droite</w:t>
-      </w:r>
-    </w:p>
-    <w:p>
-      <w:pPr>
-        <w:pStyle w:val="Paragraphedeliste"/>
-        <w:numPr>
-          <w:ilvl w:val="2"/>
-          <w:numId w:val="3"/>
-        </w:numPr>
-      </w:pPr>
-      <w:r>
-        <w:t>Down</w:t>
-      </w:r>
-      <w:r>
-        <w:tab/>
-      </w:r>
-      <w:r>
-        <w:tab/>
-        <w:t>-</w:t>
-      </w:r>
-      <w:r>
-        <w:tab/>
-        <w:t>se baisse</w:t>
-      </w:r>
-    </w:p>
-    <w:p>
-      <w:pPr>
-        <w:pStyle w:val="Paragraphedeliste"/>
-        <w:numPr>
-          <w:ilvl w:val="1"/>
-          <w:numId w:val="3"/>
-        </w:numPr>
-      </w:pPr>
-      <w:r>
-        <w:t xml:space="preserve">Right </w:t>
-      </w:r>
-      <w:proofErr w:type="spellStart"/>
-      <w:r>
-        <w:t>Button</w:t>
-      </w:r>
-      <w:proofErr w:type="spellEnd"/>
-      <w:r>
-        <w:t xml:space="preserve"> </w:t>
-      </w:r>
-    </w:p>
-    <w:p>
-      <w:pPr>
-        <w:pStyle w:val="Paragraphedeliste"/>
-        <w:numPr>
-          <w:ilvl w:val="2"/>
-          <w:numId w:val="3"/>
-        </w:numPr>
-      </w:pPr>
-      <w:r>
-        <w:t>A (green)</w:t>
-      </w:r>
-      <w:r>
-        <w:tab/>
-        <w:t>-</w:t>
-      </w:r>
-      <w:r>
-        <w:tab/>
-        <w:t>interaction (ordinateur, bouton, interfaces)</w:t>
-      </w:r>
-    </w:p>
-    <w:p>
-      <w:pPr>
-        <w:pStyle w:val="Paragraphedeliste"/>
-        <w:numPr>
-          <w:ilvl w:val="2"/>
-          <w:numId w:val="3"/>
-        </w:numPr>
-      </w:pPr>
-      <w:r>
-        <w:t>B (</w:t>
-      </w:r>
-      <w:proofErr w:type="spellStart"/>
-      <w:r>
-        <w:t>red</w:t>
-      </w:r>
-      <w:proofErr w:type="spellEnd"/>
-      <w:r>
-        <w:t>)</w:t>
-      </w:r>
-      <w:r>
-        <w:tab/>
-      </w:r>
-      <w:r>
-        <w:tab/>
-        <w:t xml:space="preserve">- </w:t>
-      </w:r>
-      <w:r>
-        <w:tab/>
-        <w:t>Dissimulation (si la zone le permet)</w:t>
-      </w:r>
-    </w:p>
-    <w:p>
-      <w:pPr>
-        <w:pStyle w:val="Paragraphedeliste"/>
-        <w:numPr>
-          <w:ilvl w:val="2"/>
-          <w:numId w:val="3"/>
-        </w:numPr>
-      </w:pPr>
-      <w:r>
-        <w:t>X (</w:t>
-      </w:r>
-      <w:proofErr w:type="spellStart"/>
-      <w:r>
-        <w:t>blue</w:t>
-      </w:r>
-      <w:proofErr w:type="spellEnd"/>
-      <w:r>
-        <w:t>)</w:t>
-      </w:r>
-      <w:r>
-        <w:tab/>
-        <w:t xml:space="preserve">- </w:t>
-      </w:r>
-      <w:r>
-        <w:tab/>
-        <w:t>Diversion avec un objet</w:t>
-      </w:r>
-    </w:p>
-    <w:p>
-      <w:pPr>
-        <w:pStyle w:val="Paragraphedeliste"/>
-        <w:numPr>
-          <w:ilvl w:val="2"/>
-          <w:numId w:val="3"/>
-        </w:numPr>
-      </w:pPr>
-      <w:r>
-        <w:t>Y (</w:t>
-      </w:r>
-      <w:proofErr w:type="spellStart"/>
-      <w:r>
-        <w:t>Yellow</w:t>
-      </w:r>
-      <w:proofErr w:type="spellEnd"/>
-      <w:r>
-        <w:t xml:space="preserve">) </w:t>
-      </w:r>
-      <w:r>
-        <w:tab/>
-        <w:t xml:space="preserve">- </w:t>
-      </w:r>
-      <w:r>
-        <w:tab/>
-        <w:t>Use Gadget en main</w:t>
-      </w:r>
-    </w:p>
-    <w:p>
-      <w:pPr>
-        <w:pStyle w:val="Paragraphedeliste"/>
-        <w:numPr>
-          <w:ilvl w:val="1"/>
-          <w:numId w:val="3"/>
-        </w:numPr>
-      </w:pPr>
-      <w:r>
-        <w:t>Right stick</w:t>
-      </w:r>
-    </w:p>
-    <w:p>
-      <w:pPr>
-        <w:pStyle w:val="Paragraphedeliste"/>
-        <w:numPr>
-          <w:ilvl w:val="2"/>
-          <w:numId w:val="3"/>
-        </w:numPr>
-      </w:pPr>
-      <w:r>
-        <w:t xml:space="preserve">Just </w:t>
-      </w:r>
-      <w:proofErr w:type="spellStart"/>
-      <w:r>
-        <w:t>Pressed</w:t>
-      </w:r>
-      <w:proofErr w:type="spellEnd"/>
-      <w:r>
-        <w:t xml:space="preserve"> </w:t>
-      </w:r>
-      <w:r>
-        <w:tab/>
-        <w:t xml:space="preserve">- </w:t>
-      </w:r>
-      <w:r>
-        <w:tab/>
-        <w:t>Ouvre l’inventaire des gadgets</w:t>
-      </w:r>
-    </w:p>
-    <w:p>
-      <w:pPr>
-        <w:pStyle w:val="Paragraphedeliste"/>
-        <w:numPr>
-          <w:ilvl w:val="2"/>
-          <w:numId w:val="3"/>
-        </w:numPr>
-      </w:pPr>
-      <w:r>
-        <w:t xml:space="preserve">If X </w:t>
-      </w:r>
-      <w:proofErr w:type="spellStart"/>
-      <w:r>
-        <w:t>pressed</w:t>
-      </w:r>
-      <w:proofErr w:type="spellEnd"/>
-      <w:r>
-        <w:tab/>
-        <w:t>-</w:t>
-      </w:r>
-      <w:r>
-        <w:tab/>
-        <w:t>Contrôle la trajectoire de l’objet de diversion</w:t>
-      </w:r>
-    </w:p>
-    <w:p>
-      <w:pPr>
-        <w:pStyle w:val="Paragraphedeliste"/>
-        <w:numPr>
-          <w:ilvl w:val="1"/>
-          <w:numId w:val="3"/>
-        </w:numPr>
-      </w:pPr>
-      <w:proofErr w:type="spellStart"/>
-      <w:r>
-        <w:t>Gachette</w:t>
-      </w:r>
-      <w:proofErr w:type="spellEnd"/>
-    </w:p>
-    <w:p>
-      <w:pPr>
-        <w:pStyle w:val="Paragraphedeliste"/>
-        <w:numPr>
-          <w:ilvl w:val="2"/>
-          <w:numId w:val="3"/>
-        </w:numPr>
-      </w:pPr>
-      <w:proofErr w:type="spellStart"/>
-      <w:r>
-        <w:t>Pressed</w:t>
-      </w:r>
-      <w:proofErr w:type="spellEnd"/>
-      <w:r>
-        <w:t xml:space="preserve"> </w:t>
-      </w:r>
-      <w:r>
-        <w:tab/>
-        <w:t xml:space="preserve">- </w:t>
-      </w:r>
-      <w:r>
-        <w:tab/>
-        <w:t>changement de la vision</w:t>
-      </w:r>
-    </w:p>
-    <w:p>
-      <w:pPr>
-        <w:ind w:left="708"/>
-      </w:pPr>
-      <w:r>
-        <w:t xml:space="preserve">Le scientifique ne peut pas sauter. Seulement se déplacer, se baisser, grimper (échelles, objets suffisamment petit). Il peut interagir avec certains systèmes, comme les consoles, les ordinateurs, les </w:t>
-      </w:r>
-      <w:r>
-        <w:t>interrupteurs</w:t>
-      </w:r>
-      <w:r>
-        <w:t xml:space="preserve"> </w:t>
-      </w:r>
-      <w:proofErr w:type="spellStart"/>
-      <w:r>
-        <w:t>etc</w:t>
-      </w:r>
-      <w:proofErr w:type="spellEnd"/>
-      <w:r>
-        <w:t xml:space="preserve"> … Il peut envoyer certains objets pour distraire un garde, et détourner son attention. De par ses compétences, il obtiendra des gadgets qu’il pourra utiliser par la suite. Ses objets seront disponibles en inventaire. Il a une vitesse lente, et sa vitesse de course est assez basse. </w:t>
-      </w:r>
-      <w:r>
-        <w:t>Il n’a pas de résistance.</w:t>
-      </w:r>
-    </w:p>
-    <w:p>
-      <w:pPr>
-        <w:pStyle w:val="Paragraphedeliste"/>
-        <w:numPr>
-          <w:ilvl w:val="0"/>
-          <w:numId w:val="5"/>
-        </w:numPr>
-        <w:rPr>
-          <w:u w:val="single"/>
-        </w:rPr>
-      </w:pPr>
-      <w:r>
-        <w:rPr>
-          <w:u w:val="single"/>
-        </w:rPr>
-        <w:t>Le monstre</w:t>
-      </w:r>
-    </w:p>
-    <w:p>
-      <w:pPr>
-        <w:pStyle w:val="Paragraphedeliste"/>
-      </w:pPr>
-      <w:r>
-        <w:t xml:space="preserve">Le </w:t>
-      </w:r>
-      <w:r>
-        <w:t>monstre</w:t>
-      </w:r>
-      <w:r>
-        <w:t xml:space="preserve"> dispose de mouvements propres. </w:t>
-      </w:r>
-    </w:p>
-    <w:p>
-      <w:pPr>
-        <w:pStyle w:val="Paragraphedeliste"/>
-        <w:numPr>
-          <w:ilvl w:val="1"/>
-          <w:numId w:val="3"/>
-        </w:numPr>
-      </w:pPr>
-      <w:proofErr w:type="spellStart"/>
-      <w:r>
-        <w:t>Left</w:t>
-      </w:r>
-      <w:proofErr w:type="spellEnd"/>
-      <w:r>
-        <w:t xml:space="preserve"> stick</w:t>
-      </w:r>
-    </w:p>
-    <w:p>
-      <w:pPr>
-        <w:pStyle w:val="Paragraphedeliste"/>
-        <w:numPr>
-          <w:ilvl w:val="2"/>
-          <w:numId w:val="3"/>
-        </w:numPr>
-      </w:pPr>
-      <w:r>
-        <w:t>UP </w:t>
-      </w:r>
-      <w:r>
-        <w:tab/>
-      </w:r>
-      <w:r>
-        <w:tab/>
-        <w:t>-</w:t>
-      </w:r>
-      <w:r>
-        <w:tab/>
-        <w:t>regarde vers le haut</w:t>
-      </w:r>
-    </w:p>
-    <w:p>
-      <w:pPr>
-        <w:pStyle w:val="Paragraphedeliste"/>
-        <w:numPr>
-          <w:ilvl w:val="2"/>
-          <w:numId w:val="3"/>
-        </w:numPr>
-      </w:pPr>
-      <w:proofErr w:type="spellStart"/>
-      <w:r>
-        <w:t>Left</w:t>
-      </w:r>
-      <w:proofErr w:type="spellEnd"/>
-      <w:r>
-        <w:t>/Right</w:t>
-      </w:r>
-      <w:r>
-        <w:tab/>
-        <w:t>-</w:t>
-      </w:r>
-      <w:r>
-        <w:tab/>
-        <w:t>se déplace à gauche/droite</w:t>
-      </w:r>
-    </w:p>
-    <w:p>
-      <w:pPr>
-        <w:pStyle w:val="Paragraphedeliste"/>
-        <w:numPr>
-          <w:ilvl w:val="2"/>
-          <w:numId w:val="3"/>
-        </w:numPr>
-      </w:pPr>
-      <w:r>
-        <w:t>Down</w:t>
-      </w:r>
-      <w:r>
-        <w:tab/>
-      </w:r>
-      <w:r>
-        <w:tab/>
-        <w:t>-</w:t>
-      </w:r>
-      <w:r>
-        <w:tab/>
-      </w:r>
-      <w:proofErr w:type="gramStart"/>
-      <w:r>
-        <w:t>si il</w:t>
-      </w:r>
-      <w:proofErr w:type="gramEnd"/>
-      <w:r>
-        <w:t xml:space="preserve"> court, il glisse !</w:t>
-      </w:r>
-    </w:p>
-    <w:p>
-      <w:pPr>
-        <w:pStyle w:val="Paragraphedeliste"/>
-        <w:numPr>
-          <w:ilvl w:val="1"/>
-          <w:numId w:val="3"/>
-        </w:numPr>
-      </w:pPr>
-      <w:r>
-        <w:t xml:space="preserve">Right </w:t>
-      </w:r>
-      <w:proofErr w:type="spellStart"/>
-      <w:r>
-        <w:t>Button</w:t>
-      </w:r>
-      <w:proofErr w:type="spellEnd"/>
-      <w:r>
-        <w:t xml:space="preserve"> </w:t>
-      </w:r>
-    </w:p>
-    <w:p>
-      <w:pPr>
-        <w:pStyle w:val="Paragraphedeliste"/>
-        <w:numPr>
-          <w:ilvl w:val="2"/>
-          <w:numId w:val="3"/>
-        </w:numPr>
-      </w:pPr>
-      <w:r>
-        <w:t>A (green)</w:t>
-      </w:r>
-      <w:r>
-        <w:tab/>
-        <w:t>-</w:t>
-      </w:r>
-      <w:r>
-        <w:tab/>
-      </w:r>
-      <w:r>
-        <w:t>sauts</w:t>
-      </w:r>
-    </w:p>
-    <w:p>
-      <w:pPr>
-        <w:pStyle w:val="Paragraphedeliste"/>
-        <w:numPr>
-          <w:ilvl w:val="2"/>
-          <w:numId w:val="3"/>
-        </w:numPr>
-      </w:pPr>
-      <w:r>
-        <w:t>B (</w:t>
-      </w:r>
-      <w:proofErr w:type="spellStart"/>
-      <w:r>
-        <w:t>red</w:t>
-      </w:r>
-      <w:proofErr w:type="spellEnd"/>
-      <w:r>
-        <w:t>)</w:t>
-      </w:r>
-      <w:r>
-        <w:tab/>
-      </w:r>
-      <w:r>
-        <w:tab/>
-        <w:t xml:space="preserve">- </w:t>
-      </w:r>
-      <w:r>
-        <w:tab/>
-      </w:r>
-      <w:r>
-        <w:t>attraper/lancer</w:t>
-      </w:r>
-    </w:p>
-    <w:p>
-      <w:pPr>
-        <w:pStyle w:val="Paragraphedeliste"/>
-        <w:numPr>
-          <w:ilvl w:val="2"/>
-          <w:numId w:val="3"/>
-        </w:numPr>
-      </w:pPr>
-      <w:r>
-        <w:t>X (</w:t>
-      </w:r>
-      <w:proofErr w:type="spellStart"/>
-      <w:r>
-        <w:t>blue</w:t>
-      </w:r>
-      <w:proofErr w:type="spellEnd"/>
-      <w:r>
-        <w:t>)</w:t>
-      </w:r>
-      <w:r>
-        <w:tab/>
-        <w:t xml:space="preserve">- </w:t>
-      </w:r>
-      <w:r>
-        <w:tab/>
-      </w:r>
-      <w:r>
-        <w:t>attaque faible et rapide</w:t>
-      </w:r>
-    </w:p>
-    <w:p>
-      <w:pPr>
-        <w:pStyle w:val="Paragraphedeliste"/>
-        <w:numPr>
-          <w:ilvl w:val="2"/>
-          <w:numId w:val="3"/>
-        </w:numPr>
-      </w:pPr>
-      <w:r>
-        <w:t>Y (</w:t>
-      </w:r>
-      <w:proofErr w:type="spellStart"/>
-      <w:r>
-        <w:t>Yellow</w:t>
-      </w:r>
-      <w:proofErr w:type="spellEnd"/>
-      <w:r>
-        <w:t xml:space="preserve">) </w:t>
-      </w:r>
-      <w:r>
-        <w:tab/>
-        <w:t xml:space="preserve">- </w:t>
-      </w:r>
-      <w:r>
-        <w:tab/>
-      </w:r>
-      <w:r>
-        <w:t>attaque puissante et lente</w:t>
-      </w:r>
-    </w:p>
-    <w:p>
-      <w:pPr>
-        <w:pStyle w:val="Paragraphedeliste"/>
-        <w:numPr>
-          <w:ilvl w:val="1"/>
-          <w:numId w:val="3"/>
-        </w:numPr>
-      </w:pPr>
-      <w:r>
-        <w:t>Right stick</w:t>
-      </w:r>
-    </w:p>
-    <w:p>
-      <w:pPr>
-        <w:pStyle w:val="Paragraphedeliste"/>
-        <w:numPr>
-          <w:ilvl w:val="2"/>
-          <w:numId w:val="3"/>
-        </w:numPr>
-      </w:pPr>
-      <w:proofErr w:type="spellStart"/>
-      <w:r>
-        <w:t>Left</w:t>
-      </w:r>
-      <w:proofErr w:type="spellEnd"/>
-      <w:r>
-        <w:t>/Right</w:t>
-      </w:r>
-      <w:r>
-        <w:tab/>
-        <w:t xml:space="preserve">- </w:t>
-      </w:r>
-      <w:r>
-        <w:tab/>
-      </w:r>
-      <w:r>
-        <w:t>esquive/block</w:t>
-      </w:r>
-    </w:p>
-    <w:p>
-      <w:pPr>
-        <w:pStyle w:val="Paragraphedeliste"/>
-        <w:numPr>
-          <w:ilvl w:val="2"/>
-          <w:numId w:val="3"/>
-        </w:numPr>
-      </w:pPr>
-      <w:r>
-        <w:t xml:space="preserve">If </w:t>
-      </w:r>
-      <w:proofErr w:type="spellStart"/>
-      <w:r>
-        <w:t>grabbing</w:t>
-      </w:r>
-      <w:proofErr w:type="spellEnd"/>
-      <w:r>
-        <w:t xml:space="preserve"> </w:t>
-      </w:r>
-      <w:r>
-        <w:tab/>
-        <w:t>-</w:t>
-      </w:r>
-      <w:r>
-        <w:tab/>
-        <w:t xml:space="preserve">Contrôle la trajectoire de l’objet </w:t>
-      </w:r>
-      <w:proofErr w:type="spellStart"/>
-      <w:r>
-        <w:t>a</w:t>
-      </w:r>
-      <w:proofErr w:type="spellEnd"/>
-      <w:r>
-        <w:t xml:space="preserve"> </w:t>
-      </w:r>
-      <w:proofErr w:type="gramStart"/>
-      <w:r>
-        <w:t>lancer</w:t>
-      </w:r>
-      <w:proofErr w:type="gramEnd"/>
-    </w:p>
-    <w:p>
-      <w:pPr>
-        <w:pStyle w:val="Paragraphedeliste"/>
-        <w:numPr>
-          <w:ilvl w:val="1"/>
-          <w:numId w:val="3"/>
-        </w:numPr>
-      </w:pPr>
-      <w:proofErr w:type="spellStart"/>
-      <w:r>
-        <w:t>Gachette</w:t>
-      </w:r>
-      <w:proofErr w:type="spellEnd"/>
-    </w:p>
-    <w:p>
-      <w:pPr>
-        <w:pStyle w:val="Paragraphedeliste"/>
-        <w:numPr>
-          <w:ilvl w:val="2"/>
-          <w:numId w:val="3"/>
-        </w:numPr>
-      </w:pPr>
-      <w:proofErr w:type="spellStart"/>
-      <w:r>
-        <w:t>Pressed</w:t>
-      </w:r>
-      <w:proofErr w:type="spellEnd"/>
-      <w:r>
-        <w:t xml:space="preserve"> </w:t>
-      </w:r>
-      <w:r>
-        <w:tab/>
-        <w:t xml:space="preserve">- </w:t>
-      </w:r>
-      <w:r>
-        <w:tab/>
-        <w:t>changement de la vision</w:t>
-      </w:r>
-    </w:p>
-    <w:p>
-      <w:pPr>
-        <w:ind w:left="708"/>
-      </w:pPr>
-      <w:r>
-        <w:t>Le monstre ne peut pas se baisser. Mais il lui est possible de sauter, et même d’effectuer des sauts muraux. Le Monstre a une barre de vie qui représente sa résistance. Il peut aussi combattre.</w:t>
-      </w:r>
-    </w:p>
-    <w:p>
-      <w:pPr>
-        <w:pStyle w:val="Paragraphedeliste"/>
-        <w:numPr>
-          <w:ilvl w:val="0"/>
-          <w:numId w:val="5"/>
-        </w:numPr>
-      </w:pPr>
-      <w:r>
-        <w:rPr>
-          <w:u w:val="single"/>
-        </w:rPr>
-        <w:lastRenderedPageBreak/>
-        <w:t>L’infiltration, la dissimulation</w:t>
-      </w:r>
-      <w:r>
-        <w:rPr>
-          <w:u w:val="single"/>
-        </w:rPr>
-        <w:br/>
-      </w:r>
-      <w:r>
-        <w:t xml:space="preserve">Notre scientifique peut se dissimiler, en se plaçant derrière des éléments du décor, qui seront visiblement représentés. Chaque cachette dispose d’un coefficient d’efficacité fixe, sur lequel est calculé le pourcentage de chance de se faire repérer. Ce pourcentage va augmenter progressivement en fonction du temps, de manière plus conséquente si un ennemis susceptible de vous repérer se trouve proche. Il y a différent chemin proposé. </w:t>
-      </w:r>
     </w:p>
     <w:sectPr>
       <w:pgSz w:w="11906" w:h="16838"/>
@@ -3974,6 +3001,7 @@
   <w:style w:type="character" w:default="1" w:styleId="Policepardfaut">
     <w:name w:val="Default Paragraph Font"/>
     <w:uiPriority w:val="1"/>
+    <w:semiHidden/>
     <w:unhideWhenUsed/>
   </w:style>
   <w:style w:type="table" w:default="1" w:styleId="TableauNormal">
@@ -4017,6 +3045,36 @@
     <w:rPr>
       <w:color w:val="0000FF" w:themeColor="hyperlink"/>
       <w:u w:val="single"/>
+    </w:rPr>
+  </w:style>
+  <w:style w:type="paragraph" w:styleId="Textedebulles">
+    <w:name w:val="Balloon Text"/>
+    <w:basedOn w:val="Normal"/>
+    <w:link w:val="TextedebullesCar"/>
+    <w:uiPriority w:val="99"/>
+    <w:semiHidden/>
+    <w:unhideWhenUsed/>
+    <w:rsid w:val="00217157"/>
+    <w:pPr>
+      <w:spacing w:after="0" w:line="240" w:lineRule="auto"/>
+    </w:pPr>
+    <w:rPr>
+      <w:rFonts w:ascii="Tahoma" w:hAnsi="Tahoma" w:cs="Tahoma"/>
+      <w:sz w:val="16"/>
+      <w:szCs w:val="16"/>
+    </w:rPr>
+  </w:style>
+  <w:style w:type="character" w:customStyle="1" w:styleId="TextedebullesCar">
+    <w:name w:val="Texte de bulles Car"/>
+    <w:basedOn w:val="Policepardfaut"/>
+    <w:link w:val="Textedebulles"/>
+    <w:uiPriority w:val="99"/>
+    <w:semiHidden/>
+    <w:rsid w:val="00217157"/>
+    <w:rPr>
+      <w:rFonts w:ascii="Tahoma" w:hAnsi="Tahoma" w:cs="Tahoma"/>
+      <w:sz w:val="16"/>
+      <w:szCs w:val="16"/>
     </w:rPr>
   </w:style>
 </w:styles>
@@ -4185,6 +3243,7 @@
   <w:style w:type="character" w:default="1" w:styleId="Policepardfaut">
     <w:name w:val="Default Paragraph Font"/>
     <w:uiPriority w:val="1"/>
+    <w:semiHidden/>
     <w:unhideWhenUsed/>
   </w:style>
   <w:style w:type="table" w:default="1" w:styleId="TableauNormal">
@@ -4228,6 +3287,36 @@
     <w:rPr>
       <w:color w:val="0000FF" w:themeColor="hyperlink"/>
       <w:u w:val="single"/>
+    </w:rPr>
+  </w:style>
+  <w:style w:type="paragraph" w:styleId="Textedebulles">
+    <w:name w:val="Balloon Text"/>
+    <w:basedOn w:val="Normal"/>
+    <w:link w:val="TextedebullesCar"/>
+    <w:uiPriority w:val="99"/>
+    <w:semiHidden/>
+    <w:unhideWhenUsed/>
+    <w:rsid w:val="00217157"/>
+    <w:pPr>
+      <w:spacing w:after="0" w:line="240" w:lineRule="auto"/>
+    </w:pPr>
+    <w:rPr>
+      <w:rFonts w:ascii="Tahoma" w:hAnsi="Tahoma" w:cs="Tahoma"/>
+      <w:sz w:val="16"/>
+      <w:szCs w:val="16"/>
+    </w:rPr>
+  </w:style>
+  <w:style w:type="character" w:customStyle="1" w:styleId="TextedebullesCar">
+    <w:name w:val="Texte de bulles Car"/>
+    <w:basedOn w:val="Policepardfaut"/>
+    <w:link w:val="Textedebulles"/>
+    <w:uiPriority w:val="99"/>
+    <w:semiHidden/>
+    <w:rsid w:val="00217157"/>
+    <w:rPr>
+      <w:rFonts w:ascii="Tahoma" w:hAnsi="Tahoma" w:cs="Tahoma"/>
+      <w:sz w:val="16"/>
+      <w:szCs w:val="16"/>
     </w:rPr>
   </w:style>
 </w:styles>

</xml_diff>